<commit_message>
Update 15 Oct 18
Minor formatting changes to resume.
</commit_message>
<xml_diff>
--- a/NicholasPoole2018Fall.docx
+++ b/NicholasPoole2018Fall.docx
@@ -59,6 +59,36 @@
         </w:rPr>
         <w:t>gnpoole1984@gmail.com</w:t>
       </w:r>
+      <w:r>
+        <w:rPr>
+          <w:rFonts w:ascii="Arial" w:eastAsia="Times New Roman" w:hAnsi="Arial" w:cs="Arial"/>
+          <w:color w:val="000000"/>
+        </w:rPr>
+        <w:t xml:space="preserve"> </w:t>
+      </w:r>
+      <w:r>
+        <w:rPr>
+          <w:rFonts w:ascii="Arial" w:eastAsia="Times New Roman" w:hAnsi="Arial" w:cs="Arial"/>
+          <w:b/>
+          <w:color w:val="000000"/>
+        </w:rPr>
+        <w:t>|</w:t>
+      </w:r>
+      <w:r>
+        <w:rPr>
+          <w:rFonts w:ascii="Times New Roman" w:eastAsia="Times New Roman" w:hAnsi="Times New Roman" w:cs="Times New Roman"/>
+          <w:sz w:val="24"/>
+          <w:szCs w:val="24"/>
+        </w:rPr>
+        <w:t xml:space="preserve"> </w:t>
+      </w:r>
+      <w:r>
+        <w:rPr>
+          <w:rFonts w:ascii="Arial" w:eastAsia="Times New Roman" w:hAnsi="Arial" w:cs="Arial"/>
+          <w:color w:val="000000"/>
+        </w:rPr>
+        <w:t>(774) 312-5038</w:t>
+      </w:r>
     </w:p>
     <w:p>
       <w:pPr>
@@ -68,16 +98,17 @@
         <w:spacing w:after="0" w:line="240" w:lineRule="auto"/>
         <w:jc w:val="center"/>
         <w:rPr>
-          <w:rFonts w:ascii="Arial" w:eastAsia="Times New Roman" w:hAnsi="Arial" w:cs="Arial"/>
-          <w:color w:val="000000"/>
-        </w:rPr>
-      </w:pPr>
-      <w:r>
-        <w:rPr>
-          <w:rFonts w:ascii="Arial" w:eastAsia="Times New Roman" w:hAnsi="Arial" w:cs="Arial"/>
-          <w:color w:val="000000"/>
-        </w:rPr>
-        <w:t xml:space="preserve"> (774) 312-5038</w:t>
+          <w:rFonts w:ascii="Segoe UI" w:hAnsi="Segoe UI" w:cs="Segoe UI"/>
+          <w:shd w:val="clear" w:color="auto" w:fill="FFFFFF"/>
+        </w:rPr>
+      </w:pPr>
+      <w:r>
+        <w:rPr>
+          <w:rStyle w:val="Hyperlink"/>
+          <w:rFonts w:ascii="Segoe UI" w:hAnsi="Segoe UI" w:cs="Segoe UI"/>
+          <w:shd w:val="clear" w:color="auto" w:fill="FFFFFF"/>
+        </w:rPr>
+        <w:t>https://github.com/ethermoth/NicholasPoole</w:t>
       </w:r>
     </w:p>
     <w:p>
@@ -88,29 +119,6 @@
         <w:spacing w:after="0" w:line="240" w:lineRule="auto"/>
         <w:jc w:val="center"/>
         <w:rPr>
-          <w:rFonts w:ascii="Segoe UI" w:hAnsi="Segoe UI" w:cs="Segoe UI"/>
-          <w:shd w:val="clear" w:color="auto" w:fill="FFFFFF"/>
-        </w:rPr>
-      </w:pPr>
-      <w:hyperlink r:id="rId5" w:history="1">
-        <w:r>
-          <w:rPr>
-            <w:rStyle w:val="Hyperlink"/>
-            <w:rFonts w:ascii="Segoe UI" w:hAnsi="Segoe UI" w:cs="Segoe UI"/>
-            <w:shd w:val="clear" w:color="auto" w:fill="FFFFFF"/>
-          </w:rPr>
-          <w:t>https://github.com/ethermoth/NicholasPoole</w:t>
-        </w:r>
-      </w:hyperlink>
-    </w:p>
-    <w:p>
-      <w:pPr>
-        <w:pBdr>
-          <w:bottom w:val="single" w:sz="12" w:space="1" w:color="000000"/>
-        </w:pBdr>
-        <w:spacing w:after="0" w:line="240" w:lineRule="auto"/>
-        <w:jc w:val="center"/>
-        <w:rPr>
           <w:rFonts w:ascii="Times New Roman" w:eastAsia="Times New Roman" w:hAnsi="Times New Roman" w:cs="Times New Roman"/>
           <w:sz w:val="24"/>
           <w:szCs w:val="24"/>
@@ -294,7 +302,19 @@
           <w:rFonts w:ascii="Arial" w:eastAsia="Times New Roman" w:hAnsi="Arial" w:cs="Arial"/>
         </w:rPr>
         <w:tab/>
-        <w:t>Graduated May 2018</w:t>
+        <w:t xml:space="preserve">Graduated </w:t>
+      </w:r>
+      <w:r>
+        <w:rPr>
+          <w:rFonts w:ascii="Arial" w:eastAsia="Times New Roman" w:hAnsi="Arial" w:cs="Arial"/>
+        </w:rPr>
+        <w:t>August</w:t>
+      </w:r>
+      <w:r>
+        <w:rPr>
+          <w:rFonts w:ascii="Arial" w:eastAsia="Times New Roman" w:hAnsi="Arial" w:cs="Arial"/>
+        </w:rPr>
+        <w:t xml:space="preserve"> 2018</w:t>
       </w:r>
     </w:p>
     <w:p>
@@ -307,8 +327,6 @@
           <w:rFonts w:ascii="Arial" w:eastAsia="Times New Roman" w:hAnsi="Arial" w:cs="Arial"/>
         </w:rPr>
       </w:pPr>
-      <w:bookmarkStart w:id="0" w:name="_GoBack"/>
-      <w:bookmarkEnd w:id="0"/>
     </w:p>
     <w:p>
       <w:pPr>
@@ -719,6 +737,40 @@
         </w:rPr>
         <w:t>.</w:t>
       </w:r>
+    </w:p>
+    <w:p>
+      <w:pPr>
+        <w:numPr>
+          <w:ilvl w:val="0"/>
+          <w:numId w:val="1"/>
+        </w:numPr>
+        <w:spacing w:after="0" w:line="240" w:lineRule="auto"/>
+        <w:textAlignment w:val="baseline"/>
+        <w:rPr>
+          <w:rFonts w:ascii="Arial" w:eastAsia="Times New Roman" w:hAnsi="Arial" w:cs="Arial"/>
+          <w:b/>
+          <w:bCs/>
+          <w:color w:val="000000"/>
+        </w:rPr>
+      </w:pPr>
+      <w:r>
+        <w:rPr>
+          <w:rFonts w:ascii="Arial" w:eastAsia="Times New Roman" w:hAnsi="Arial" w:cs="Arial"/>
+          <w:bCs/>
+          <w:color w:val="000000"/>
+        </w:rPr>
+        <w:t>Re-purposed for</w:t>
+      </w:r>
+      <w:r>
+        <w:rPr>
+          <w:rFonts w:ascii="Arial" w:eastAsia="Times New Roman" w:hAnsi="Arial" w:cs="Arial"/>
+          <w:bCs/>
+          <w:color w:val="000000"/>
+        </w:rPr>
+        <w:t xml:space="preserve"> functionality with standard keyboard controls.</w:t>
+      </w:r>
+      <w:bookmarkStart w:id="0" w:name="_GoBack"/>
+      <w:bookmarkEnd w:id="0"/>
     </w:p>
     <w:p>
       <w:pPr>

</xml_diff>